<commit_message>
The addition of a new note feature.
</commit_message>
<xml_diff>
--- a/Panduan Penggunaan DailyDone.docx
+++ b/Panduan Penggunaan DailyDone.docx
@@ -388,199 +388,6 @@
         </w:rPr>
         <w:lastRenderedPageBreak/>
         <w:t>Fitur Utama dari DailyDone</w:t>
-      </w:r>
-    </w:p>
-    <w:p>
-      <w:pPr>
-        <w:pStyle w:val="ListParagraph"/>
-        <w:numPr>
-          <w:ilvl w:val="0"/>
-          <w:numId w:val="3"/>
-        </w:numPr>
-        <w:spacing w:line="360" w:lineRule="auto"/>
-        <w:rPr>
-          <w:rFonts w:ascii="Times New Roman" w:hAnsi="Times New Roman" w:cs="Times New Roman"/>
-          <w:sz w:val="24"/>
-          <w:szCs w:val="24"/>
-          <w:lang w:val="en-GB"/>
-        </w:rPr>
-      </w:pPr>
-      <w:r>
-        <w:rPr>
-          <w:rFonts w:ascii="Times New Roman" w:hAnsi="Times New Roman" w:cs="Times New Roman"/>
-          <w:noProof/>
-          <w:sz w:val="24"/>
-          <w:szCs w:val="24"/>
-          <w:lang w:val="en-GB"/>
-        </w:rPr>
-        <w:drawing>
-          <wp:anchor distT="0" distB="0" distL="114300" distR="114300" simplePos="0" relativeHeight="251658240" behindDoc="0" locked="0" layoutInCell="1" allowOverlap="1" wp14:anchorId="74458A69" wp14:editId="38ACE5F3">
-            <wp:simplePos x="0" y="0"/>
-            <wp:positionH relativeFrom="column">
-              <wp:posOffset>466090</wp:posOffset>
-            </wp:positionH>
-            <wp:positionV relativeFrom="paragraph">
-              <wp:posOffset>234315</wp:posOffset>
-            </wp:positionV>
-            <wp:extent cx="4554220" cy="2155825"/>
-            <wp:effectExtent l="0" t="0" r="0" b="0"/>
-            <wp:wrapSquare wrapText="bothSides"/>
-            <wp:docPr id="1922145113" name="Picture 2"/>
-            <wp:cNvGraphicFramePr>
-              <a:graphicFrameLocks xmlns:a="http://schemas.openxmlformats.org/drawingml/2006/main" noChangeAspect="1"/>
-            </wp:cNvGraphicFramePr>
-            <a:graphic xmlns:a="http://schemas.openxmlformats.org/drawingml/2006/main">
-              <a:graphicData uri="http://schemas.openxmlformats.org/drawingml/2006/picture">
-                <pic:pic xmlns:pic="http://schemas.openxmlformats.org/drawingml/2006/picture">
-                  <pic:nvPicPr>
-                    <pic:cNvPr id="0" name="Picture 2"/>
-                    <pic:cNvPicPr>
-                      <a:picLocks noChangeAspect="1" noChangeArrowheads="1"/>
-                    </pic:cNvPicPr>
-                  </pic:nvPicPr>
-                  <pic:blipFill>
-                    <a:blip r:embed="rId5" cstate="print">
-                      <a:extLst>
-                        <a:ext uri="{28A0092B-C50C-407E-A947-70E740481C1C}">
-                          <a14:useLocalDpi xmlns:a14="http://schemas.microsoft.com/office/drawing/2010/main" val="0"/>
-                        </a:ext>
-                      </a:extLst>
-                    </a:blip>
-                    <a:srcRect/>
-                    <a:stretch>
-                      <a:fillRect/>
-                    </a:stretch>
-                  </pic:blipFill>
-                  <pic:spPr bwMode="auto">
-                    <a:xfrm>
-                      <a:off x="0" y="0"/>
-                      <a:ext cx="4554220" cy="2155825"/>
-                    </a:xfrm>
-                    <a:prstGeom prst="rect">
-                      <a:avLst/>
-                    </a:prstGeom>
-                    <a:noFill/>
-                    <a:ln>
-                      <a:noFill/>
-                    </a:ln>
-                  </pic:spPr>
-                </pic:pic>
-              </a:graphicData>
-            </a:graphic>
-            <wp14:sizeRelH relativeFrom="margin">
-              <wp14:pctWidth>0</wp14:pctWidth>
-            </wp14:sizeRelH>
-            <wp14:sizeRelV relativeFrom="margin">
-              <wp14:pctHeight>0</wp14:pctHeight>
-            </wp14:sizeRelV>
-          </wp:anchor>
-        </w:drawing>
-      </w:r>
-      <w:r>
-        <w:rPr>
-          <w:rFonts w:ascii="Times New Roman" w:hAnsi="Times New Roman" w:cs="Times New Roman"/>
-          <w:sz w:val="24"/>
-          <w:szCs w:val="24"/>
-          <w:lang w:val="en-GB"/>
-        </w:rPr>
-        <w:t>Welcome Page</w:t>
-      </w:r>
-    </w:p>
-    <w:p>
-      <w:pPr>
-        <w:spacing w:line="360" w:lineRule="auto"/>
-        <w:rPr>
-          <w:rFonts w:ascii="Times New Roman" w:hAnsi="Times New Roman" w:cs="Times New Roman"/>
-          <w:sz w:val="28"/>
-          <w:szCs w:val="28"/>
-          <w:lang w:val="en-GB"/>
-        </w:rPr>
-      </w:pPr>
-    </w:p>
-    <w:p>
-      <w:pPr>
-        <w:spacing w:line="360" w:lineRule="auto"/>
-        <w:rPr>
-          <w:rFonts w:ascii="Times New Roman" w:hAnsi="Times New Roman" w:cs="Times New Roman"/>
-          <w:sz w:val="28"/>
-          <w:szCs w:val="28"/>
-          <w:lang w:val="en-GB"/>
-        </w:rPr>
-      </w:pPr>
-    </w:p>
-    <w:p>
-      <w:pPr>
-        <w:spacing w:line="360" w:lineRule="auto"/>
-        <w:rPr>
-          <w:rFonts w:ascii="Times New Roman" w:hAnsi="Times New Roman" w:cs="Times New Roman"/>
-          <w:sz w:val="28"/>
-          <w:szCs w:val="28"/>
-          <w:lang w:val="en-GB"/>
-        </w:rPr>
-      </w:pPr>
-    </w:p>
-    <w:p>
-      <w:pPr>
-        <w:spacing w:line="360" w:lineRule="auto"/>
-        <w:rPr>
-          <w:rFonts w:ascii="Times New Roman" w:hAnsi="Times New Roman" w:cs="Times New Roman"/>
-          <w:sz w:val="28"/>
-          <w:szCs w:val="28"/>
-          <w:lang w:val="en-GB"/>
-        </w:rPr>
-      </w:pPr>
-    </w:p>
-    <w:p>
-      <w:pPr>
-        <w:spacing w:line="360" w:lineRule="auto"/>
-        <w:rPr>
-          <w:rFonts w:ascii="Times New Roman" w:hAnsi="Times New Roman" w:cs="Times New Roman"/>
-          <w:sz w:val="28"/>
-          <w:szCs w:val="28"/>
-          <w:lang w:val="en-GB"/>
-        </w:rPr>
-      </w:pPr>
-    </w:p>
-    <w:p>
-      <w:pPr>
-        <w:spacing w:line="360" w:lineRule="auto"/>
-        <w:rPr>
-          <w:rFonts w:ascii="Times New Roman" w:hAnsi="Times New Roman" w:cs="Times New Roman"/>
-          <w:sz w:val="28"/>
-          <w:szCs w:val="28"/>
-          <w:lang w:val="en-GB"/>
-        </w:rPr>
-      </w:pPr>
-    </w:p>
-    <w:p>
-      <w:pPr>
-        <w:spacing w:line="360" w:lineRule="auto"/>
-        <w:rPr>
-          <w:rFonts w:ascii="Times New Roman" w:hAnsi="Times New Roman" w:cs="Times New Roman"/>
-          <w:sz w:val="28"/>
-          <w:szCs w:val="28"/>
-          <w:lang w:val="en-GB"/>
-        </w:rPr>
-      </w:pPr>
-    </w:p>
-    <w:p>
-      <w:pPr>
-        <w:pStyle w:val="ListParagraph"/>
-        <w:spacing w:line="360" w:lineRule="auto"/>
-        <w:ind w:firstLine="720"/>
-        <w:rPr>
-          <w:rFonts w:ascii="Times New Roman" w:hAnsi="Times New Roman" w:cs="Times New Roman"/>
-          <w:sz w:val="24"/>
-          <w:szCs w:val="24"/>
-        </w:rPr>
-      </w:pPr>
-      <w:r>
-        <w:rPr>
-          <w:rFonts w:ascii="Times New Roman" w:hAnsi="Times New Roman" w:cs="Times New Roman"/>
-          <w:sz w:val="24"/>
-          <w:szCs w:val="24"/>
-        </w:rPr>
-        <w:t>Welcome Page adalah halaman pertama yang ditampilkan sebelum pengguna masuk ke dalam sistem. Halaman ini berfungsi sebagai pengantar atau sambutan sebelum pengguna diarahkan ke halaman login.</w:t>
       </w:r>
     </w:p>
     <w:p>
@@ -645,7 +452,7 @@
                     </pic:cNvPicPr>
                   </pic:nvPicPr>
                   <pic:blipFill>
-                    <a:blip r:embed="rId6" cstate="print">
+                    <a:blip r:embed="rId5" cstate="print">
                       <a:extLst>
                         <a:ext uri="{28A0092B-C50C-407E-A947-70E740481C1C}">
                           <a14:useLocalDpi xmlns:a14="http://schemas.microsoft.com/office/drawing/2010/main" val="0"/>
@@ -731,7 +538,7 @@
           <w:szCs w:val="24"/>
           <w:lang w:val="en-GB"/>
         </w:rPr>
-        <w:t xml:space="preserve"> menggunakan akun yang ada atau dengan </w:t>
+        <w:t xml:space="preserve"> menggunakan akun yang ada atau </w:t>
       </w:r>
       <w:r>
         <w:rPr>
@@ -751,90 +558,6 @@
         </w:rPr>
         <w:t xml:space="preserve"> dengan google.</w:t>
       </w:r>
-    </w:p>
-    <w:p>
-      <w:pPr>
-        <w:pStyle w:val="ListParagraph"/>
-        <w:spacing w:line="360" w:lineRule="auto"/>
-        <w:rPr>
-          <w:rFonts w:ascii="Times New Roman" w:hAnsi="Times New Roman" w:cs="Times New Roman"/>
-          <w:sz w:val="24"/>
-          <w:szCs w:val="24"/>
-          <w:lang w:val="en-GB"/>
-        </w:rPr>
-      </w:pPr>
-    </w:p>
-    <w:p>
-      <w:pPr>
-        <w:pStyle w:val="ListParagraph"/>
-        <w:spacing w:line="360" w:lineRule="auto"/>
-        <w:rPr>
-          <w:rFonts w:ascii="Times New Roman" w:hAnsi="Times New Roman" w:cs="Times New Roman"/>
-          <w:sz w:val="24"/>
-          <w:szCs w:val="24"/>
-          <w:lang w:val="en-GB"/>
-        </w:rPr>
-      </w:pPr>
-    </w:p>
-    <w:p>
-      <w:pPr>
-        <w:pStyle w:val="ListParagraph"/>
-        <w:spacing w:line="360" w:lineRule="auto"/>
-        <w:rPr>
-          <w:rFonts w:ascii="Times New Roman" w:hAnsi="Times New Roman" w:cs="Times New Roman"/>
-          <w:sz w:val="24"/>
-          <w:szCs w:val="24"/>
-          <w:lang w:val="en-GB"/>
-        </w:rPr>
-      </w:pPr>
-    </w:p>
-    <w:p>
-      <w:pPr>
-        <w:pStyle w:val="ListParagraph"/>
-        <w:spacing w:line="360" w:lineRule="auto"/>
-        <w:rPr>
-          <w:rFonts w:ascii="Times New Roman" w:hAnsi="Times New Roman" w:cs="Times New Roman"/>
-          <w:sz w:val="24"/>
-          <w:szCs w:val="24"/>
-          <w:lang w:val="en-GB"/>
-        </w:rPr>
-      </w:pPr>
-    </w:p>
-    <w:p>
-      <w:pPr>
-        <w:pStyle w:val="ListParagraph"/>
-        <w:spacing w:line="360" w:lineRule="auto"/>
-        <w:rPr>
-          <w:rFonts w:ascii="Times New Roman" w:hAnsi="Times New Roman" w:cs="Times New Roman"/>
-          <w:sz w:val="24"/>
-          <w:szCs w:val="24"/>
-          <w:lang w:val="en-GB"/>
-        </w:rPr>
-      </w:pPr>
-    </w:p>
-    <w:p>
-      <w:pPr>
-        <w:pStyle w:val="ListParagraph"/>
-        <w:spacing w:line="360" w:lineRule="auto"/>
-        <w:rPr>
-          <w:rFonts w:ascii="Times New Roman" w:hAnsi="Times New Roman" w:cs="Times New Roman"/>
-          <w:sz w:val="24"/>
-          <w:szCs w:val="24"/>
-          <w:lang w:val="en-GB"/>
-        </w:rPr>
-      </w:pPr>
-    </w:p>
-    <w:p>
-      <w:pPr>
-        <w:pStyle w:val="ListParagraph"/>
-        <w:spacing w:line="360" w:lineRule="auto"/>
-        <w:rPr>
-          <w:rFonts w:ascii="Times New Roman" w:hAnsi="Times New Roman" w:cs="Times New Roman"/>
-          <w:sz w:val="24"/>
-          <w:szCs w:val="24"/>
-          <w:lang w:val="en-GB"/>
-        </w:rPr>
-      </w:pPr>
     </w:p>
     <w:p>
       <w:pPr>
@@ -858,7 +581,6 @@
           <w:szCs w:val="24"/>
           <w:lang w:val="en-GB"/>
         </w:rPr>
-        <w:lastRenderedPageBreak/>
         <w:t>Sign Up</w:t>
       </w:r>
     </w:p>
@@ -899,7 +621,7 @@
                     </pic:cNvPicPr>
                   </pic:nvPicPr>
                   <pic:blipFill>
-                    <a:blip r:embed="rId7" cstate="print">
+                    <a:blip r:embed="rId6" cstate="print">
                       <a:extLst>
                         <a:ext uri="{28A0092B-C50C-407E-A947-70E740481C1C}">
                           <a14:useLocalDpi xmlns:a14="http://schemas.microsoft.com/office/drawing/2010/main" val="0"/>
@@ -1909,6 +1631,7 @@
   <w:style w:type="character" w:default="1" w:styleId="DefaultParagraphFont">
     <w:name w:val="Default Paragraph Font"/>
     <w:uiPriority w:val="1"/>
+    <w:semiHidden/>
     <w:unhideWhenUsed/>
   </w:style>
   <w:style w:type="table" w:default="1" w:styleId="TableNormal">

</xml_diff>

<commit_message>
Completion of all features
</commit_message>
<xml_diff>
--- a/Panduan Penggunaan DailyDone.docx
+++ b/Panduan Penggunaan DailyDone.docx
@@ -40,7 +40,25 @@
           <w:szCs w:val="24"/>
           <w:lang w:val="en-GB"/>
         </w:rPr>
-        <w:t>Halo, Selamat datang di Panduan Penggunaan DailyDone. Website ini adalah Sistem manajemen tugas atau proyek yang memiliki beberapa fitur, berikut panduan lengkap penggunaan website:</w:t>
+        <w:t xml:space="preserve">Halo, Selamat datang di Panduan Penggunaan DailyDone. Website ini adalah Sistem manajemen tugas atau </w:t>
+      </w:r>
+      <w:r>
+        <w:rPr>
+          <w:rFonts w:ascii="Times New Roman" w:hAnsi="Times New Roman" w:cs="Times New Roman"/>
+          <w:sz w:val="24"/>
+          <w:szCs w:val="24"/>
+          <w:lang w:val="en-GB"/>
+        </w:rPr>
+        <w:t>project</w:t>
+      </w:r>
+      <w:r>
+        <w:rPr>
+          <w:rFonts w:ascii="Times New Roman" w:hAnsi="Times New Roman" w:cs="Times New Roman"/>
+          <w:sz w:val="24"/>
+          <w:szCs w:val="24"/>
+          <w:lang w:val="en-GB"/>
+        </w:rPr>
+        <w:t xml:space="preserve"> yang memiliki beberapa fitur, berikut panduan lengkap penggunaan website:</w:t>
       </w:r>
     </w:p>
     <w:p>
@@ -142,7 +160,39 @@
           <w:sz w:val="24"/>
           <w:szCs w:val="24"/>
         </w:rPr>
-        <w:t xml:space="preserve">pemilik proyek yang memiliki kendali penuh. Seorang owner dapat mengelola proyek sepenuhnya, termasuk memberikan akses kepada pengguna lain dengan izin </w:t>
+        <w:t xml:space="preserve">pemilik </w:t>
+      </w:r>
+      <w:r>
+        <w:rPr>
+          <w:rFonts w:ascii="Times New Roman" w:hAnsi="Times New Roman" w:cs="Times New Roman"/>
+          <w:sz w:val="24"/>
+          <w:szCs w:val="24"/>
+        </w:rPr>
+        <w:t>project</w:t>
+      </w:r>
+      <w:r>
+        <w:rPr>
+          <w:rFonts w:ascii="Times New Roman" w:hAnsi="Times New Roman" w:cs="Times New Roman"/>
+          <w:sz w:val="24"/>
+          <w:szCs w:val="24"/>
+        </w:rPr>
+        <w:t xml:space="preserve"> yang memiliki kendali penuh. Seorang owner dapat mengelola </w:t>
+      </w:r>
+      <w:r>
+        <w:rPr>
+          <w:rFonts w:ascii="Times New Roman" w:hAnsi="Times New Roman" w:cs="Times New Roman"/>
+          <w:sz w:val="24"/>
+          <w:szCs w:val="24"/>
+        </w:rPr>
+        <w:t>project</w:t>
+      </w:r>
+      <w:r>
+        <w:rPr>
+          <w:rFonts w:ascii="Times New Roman" w:hAnsi="Times New Roman" w:cs="Times New Roman"/>
+          <w:sz w:val="24"/>
+          <w:szCs w:val="24"/>
+        </w:rPr>
+        <w:t xml:space="preserve"> sepenuhnya, termasuk memberikan akses kepada pengguna lain dengan izin </w:t>
       </w:r>
       <w:r>
         <w:rPr>
@@ -178,7 +228,23 @@
           <w:sz w:val="24"/>
           <w:szCs w:val="24"/>
         </w:rPr>
-        <w:t>. Selain itu, owner juga memiliki hak untuk menambah, mengubah, dan menghapus seluruh isi proyek.</w:t>
+        <w:t xml:space="preserve">. Selain itu, owner juga memiliki hak untuk menambah, mengubah, dan menghapus seluruh isi </w:t>
+      </w:r>
+      <w:r>
+        <w:rPr>
+          <w:rFonts w:ascii="Times New Roman" w:hAnsi="Times New Roman" w:cs="Times New Roman"/>
+          <w:sz w:val="24"/>
+          <w:szCs w:val="24"/>
+        </w:rPr>
+        <w:t>project</w:t>
+      </w:r>
+      <w:r>
+        <w:rPr>
+          <w:rFonts w:ascii="Times New Roman" w:hAnsi="Times New Roman" w:cs="Times New Roman"/>
+          <w:sz w:val="24"/>
+          <w:szCs w:val="24"/>
+        </w:rPr>
+        <w:t>.</w:t>
       </w:r>
     </w:p>
     <w:p>
@@ -243,7 +309,23 @@
           <w:sz w:val="24"/>
           <w:szCs w:val="24"/>
         </w:rPr>
-        <w:t xml:space="preserve"> memiliki akses untuk mengelola daftar tugas dalam proyek. Mereka dapat menambahkan serta menghapus </w:t>
+        <w:t xml:space="preserve"> memiliki akses untuk mengelola daftar tugas dalam </w:t>
+      </w:r>
+      <w:r>
+        <w:rPr>
+          <w:rFonts w:ascii="Times New Roman" w:hAnsi="Times New Roman" w:cs="Times New Roman"/>
+          <w:sz w:val="24"/>
+          <w:szCs w:val="24"/>
+        </w:rPr>
+        <w:t>project</w:t>
+      </w:r>
+      <w:r>
+        <w:rPr>
+          <w:rFonts w:ascii="Times New Roman" w:hAnsi="Times New Roman" w:cs="Times New Roman"/>
+          <w:sz w:val="24"/>
+          <w:szCs w:val="24"/>
+        </w:rPr>
+        <w:t xml:space="preserve">. Mereka dapat menambahkan serta menghapus </w:t>
       </w:r>
       <w:r>
         <w:rPr>
@@ -253,7 +335,7 @@
           <w:sz w:val="24"/>
           <w:szCs w:val="24"/>
         </w:rPr>
-        <w:t>list</w:t>
+        <w:t>task</w:t>
       </w:r>
       <w:r>
         <w:rPr>
@@ -333,23 +415,55 @@
           <w:sz w:val="24"/>
           <w:szCs w:val="24"/>
         </w:rPr>
-        <w:t xml:space="preserve"> hanya dapat melihat isi proyek</w:t>
-      </w:r>
-      <w:r>
-        <w:rPr>
-          <w:rFonts w:ascii="Times New Roman" w:hAnsi="Times New Roman" w:cs="Times New Roman"/>
-          <w:sz w:val="24"/>
-          <w:szCs w:val="24"/>
-        </w:rPr>
-        <w:t xml:space="preserve"> dan berkomentar di detail list</w:t>
-      </w:r>
-      <w:r>
-        <w:rPr>
-          <w:rFonts w:ascii="Times New Roman" w:hAnsi="Times New Roman" w:cs="Times New Roman"/>
-          <w:sz w:val="24"/>
-          <w:szCs w:val="24"/>
-        </w:rPr>
-        <w:t xml:space="preserve"> tanpa bisa melakukan perubahan apa pun. Mereka bisa melihat daftar tugas dan detailnya, tetapi tidak dapat menambahkan, mengubah, atau menghapus data dalam proyek.</w:t>
+        <w:t xml:space="preserve"> hanya dapat melihat isi </w:t>
+      </w:r>
+      <w:r>
+        <w:rPr>
+          <w:rFonts w:ascii="Times New Roman" w:hAnsi="Times New Roman" w:cs="Times New Roman"/>
+          <w:sz w:val="24"/>
+          <w:szCs w:val="24"/>
+        </w:rPr>
+        <w:t>project</w:t>
+      </w:r>
+      <w:r>
+        <w:rPr>
+          <w:rFonts w:ascii="Times New Roman" w:hAnsi="Times New Roman" w:cs="Times New Roman"/>
+          <w:sz w:val="24"/>
+          <w:szCs w:val="24"/>
+        </w:rPr>
+        <w:t xml:space="preserve"> dan berkomentar di detail </w:t>
+      </w:r>
+      <w:r>
+        <w:rPr>
+          <w:rFonts w:ascii="Times New Roman" w:hAnsi="Times New Roman" w:cs="Times New Roman"/>
+          <w:sz w:val="24"/>
+          <w:szCs w:val="24"/>
+        </w:rPr>
+        <w:t>task</w:t>
+      </w:r>
+      <w:r>
+        <w:rPr>
+          <w:rFonts w:ascii="Times New Roman" w:hAnsi="Times New Roman" w:cs="Times New Roman"/>
+          <w:sz w:val="24"/>
+          <w:szCs w:val="24"/>
+        </w:rPr>
+        <w:t xml:space="preserve"> tanpa bisa melakukan perubahan apa pun. Mereka bisa melihat daftar tugas dan detailnya, tetapi tidak dapat menambahkan, mengubah, atau menghapus data dalam </w:t>
+      </w:r>
+      <w:r>
+        <w:rPr>
+          <w:rFonts w:ascii="Times New Roman" w:hAnsi="Times New Roman" w:cs="Times New Roman"/>
+          <w:sz w:val="24"/>
+          <w:szCs w:val="24"/>
+        </w:rPr>
+        <w:t>project</w:t>
+      </w:r>
+      <w:r>
+        <w:rPr>
+          <w:rFonts w:ascii="Times New Roman" w:hAnsi="Times New Roman" w:cs="Times New Roman"/>
+          <w:sz w:val="24"/>
+          <w:szCs w:val="24"/>
+        </w:rPr>
+        <w:t>.</w:t>
       </w:r>
     </w:p>
     <w:p>
@@ -686,7 +800,23 @@
           <w:sz w:val="24"/>
           <w:szCs w:val="24"/>
         </w:rPr>
-        <w:t xml:space="preserve"> adalah halaman untuk pendaftaran akun baru. Pengguna mengisi data seperti nama, email, dan kata sandi untuk membuat akun. Setelah berhasil, mereka dapat login dan mengakses fitur </w:t>
+        <w:t xml:space="preserve"> adalah halaman untuk pendaftaran akun baru. Pengguna mengisi data seperti nama, email, dan kata sandi untuk membuat akun. Setelah berhasil, </w:t>
+      </w:r>
+      <w:r>
+        <w:rPr>
+          <w:rFonts w:ascii="Times New Roman" w:hAnsi="Times New Roman" w:cs="Times New Roman"/>
+          <w:sz w:val="24"/>
+          <w:szCs w:val="24"/>
+        </w:rPr>
+        <w:t>pengguna</w:t>
+      </w:r>
+      <w:r>
+        <w:rPr>
+          <w:rFonts w:ascii="Times New Roman" w:hAnsi="Times New Roman" w:cs="Times New Roman"/>
+          <w:sz w:val="24"/>
+          <w:szCs w:val="24"/>
+        </w:rPr>
+        <w:t xml:space="preserve"> dapat login dan mengakses fitur </w:t>
       </w:r>
       <w:r>
         <w:rPr>
@@ -704,6 +834,90 @@
         </w:rPr>
         <w:t>.</w:t>
       </w:r>
+    </w:p>
+    <w:p>
+      <w:pPr>
+        <w:pStyle w:val="ListParagraph"/>
+        <w:spacing w:line="360" w:lineRule="auto"/>
+        <w:ind w:firstLine="720"/>
+        <w:rPr>
+          <w:rFonts w:ascii="Times New Roman" w:hAnsi="Times New Roman" w:cs="Times New Roman"/>
+          <w:sz w:val="24"/>
+          <w:szCs w:val="24"/>
+        </w:rPr>
+      </w:pPr>
+    </w:p>
+    <w:p>
+      <w:pPr>
+        <w:pStyle w:val="ListParagraph"/>
+        <w:spacing w:line="360" w:lineRule="auto"/>
+        <w:ind w:firstLine="720"/>
+        <w:rPr>
+          <w:rFonts w:ascii="Times New Roman" w:hAnsi="Times New Roman" w:cs="Times New Roman"/>
+          <w:sz w:val="24"/>
+          <w:szCs w:val="24"/>
+        </w:rPr>
+      </w:pPr>
+    </w:p>
+    <w:p>
+      <w:pPr>
+        <w:pStyle w:val="ListParagraph"/>
+        <w:spacing w:line="360" w:lineRule="auto"/>
+        <w:ind w:firstLine="720"/>
+        <w:rPr>
+          <w:rFonts w:ascii="Times New Roman" w:hAnsi="Times New Roman" w:cs="Times New Roman"/>
+          <w:sz w:val="24"/>
+          <w:szCs w:val="24"/>
+        </w:rPr>
+      </w:pPr>
+    </w:p>
+    <w:p>
+      <w:pPr>
+        <w:pStyle w:val="ListParagraph"/>
+        <w:spacing w:line="360" w:lineRule="auto"/>
+        <w:ind w:firstLine="720"/>
+        <w:rPr>
+          <w:rFonts w:ascii="Times New Roman" w:hAnsi="Times New Roman" w:cs="Times New Roman"/>
+          <w:sz w:val="24"/>
+          <w:szCs w:val="24"/>
+        </w:rPr>
+      </w:pPr>
+    </w:p>
+    <w:p>
+      <w:pPr>
+        <w:pStyle w:val="ListParagraph"/>
+        <w:spacing w:line="360" w:lineRule="auto"/>
+        <w:ind w:firstLine="720"/>
+        <w:rPr>
+          <w:rFonts w:ascii="Times New Roman" w:hAnsi="Times New Roman" w:cs="Times New Roman"/>
+          <w:sz w:val="24"/>
+          <w:szCs w:val="24"/>
+        </w:rPr>
+      </w:pPr>
+    </w:p>
+    <w:p>
+      <w:pPr>
+        <w:pStyle w:val="ListParagraph"/>
+        <w:spacing w:line="360" w:lineRule="auto"/>
+        <w:ind w:firstLine="720"/>
+        <w:rPr>
+          <w:rFonts w:ascii="Times New Roman" w:hAnsi="Times New Roman" w:cs="Times New Roman"/>
+          <w:sz w:val="24"/>
+          <w:szCs w:val="24"/>
+        </w:rPr>
+      </w:pPr>
+    </w:p>
+    <w:p>
+      <w:pPr>
+        <w:pStyle w:val="ListParagraph"/>
+        <w:spacing w:line="360" w:lineRule="auto"/>
+        <w:ind w:firstLine="720"/>
+        <w:rPr>
+          <w:rFonts w:ascii="Times New Roman" w:hAnsi="Times New Roman" w:cs="Times New Roman"/>
+          <w:sz w:val="24"/>
+          <w:szCs w:val="24"/>
+        </w:rPr>
+      </w:pPr>
     </w:p>
     <w:p>
       <w:pPr>
@@ -727,7 +941,566 @@
           <w:szCs w:val="24"/>
           <w:lang w:val="en-GB"/>
         </w:rPr>
+        <w:lastRenderedPageBreak/>
         <w:t>Logout</w:t>
+      </w:r>
+    </w:p>
+    <w:p>
+      <w:pPr>
+        <w:pStyle w:val="ListParagraph"/>
+        <w:spacing w:line="360" w:lineRule="auto"/>
+        <w:rPr>
+          <w:rFonts w:ascii="Times New Roman" w:hAnsi="Times New Roman" w:cs="Times New Roman"/>
+          <w:sz w:val="24"/>
+          <w:szCs w:val="24"/>
+          <w:lang w:val="en-GB"/>
+        </w:rPr>
+      </w:pPr>
+      <w:r>
+        <w:rPr>
+          <w:rFonts w:ascii="Times New Roman" w:hAnsi="Times New Roman" w:cs="Times New Roman"/>
+          <w:noProof/>
+          <w:color w:val="FF0000"/>
+          <w:sz w:val="28"/>
+          <w:szCs w:val="28"/>
+          <w:lang w:val="en-GB"/>
+        </w:rPr>
+        <mc:AlternateContent>
+          <mc:Choice Requires="wps">
+            <w:drawing>
+              <wp:anchor distT="0" distB="0" distL="114300" distR="114300" simplePos="0" relativeHeight="251659264" behindDoc="0" locked="0" layoutInCell="1" allowOverlap="1" wp14:anchorId="4EB9770D" wp14:editId="1C251275">
+                <wp:simplePos x="0" y="0"/>
+                <wp:positionH relativeFrom="column">
+                  <wp:posOffset>832236</wp:posOffset>
+                </wp:positionH>
+                <wp:positionV relativeFrom="paragraph">
+                  <wp:posOffset>1225246</wp:posOffset>
+                </wp:positionV>
+                <wp:extent cx="311757" cy="723182"/>
+                <wp:effectExtent l="38100" t="0" r="31750" b="58420"/>
+                <wp:wrapNone/>
+                <wp:docPr id="260360853" name="Straight Arrow Connector 2"/>
+                <wp:cNvGraphicFramePr/>
+                <a:graphic xmlns:a="http://schemas.openxmlformats.org/drawingml/2006/main">
+                  <a:graphicData uri="http://schemas.microsoft.com/office/word/2010/wordprocessingShape">
+                    <wps:wsp>
+                      <wps:cNvCnPr/>
+                      <wps:spPr>
+                        <a:xfrm flipH="1">
+                          <a:off x="0" y="0"/>
+                          <a:ext cx="311757" cy="723182"/>
+                        </a:xfrm>
+                        <a:prstGeom prst="straightConnector1">
+                          <a:avLst/>
+                        </a:prstGeom>
+                        <a:ln>
+                          <a:solidFill>
+                            <a:srgbClr val="FF0000"/>
+                          </a:solidFill>
+                          <a:tailEnd type="triangle"/>
+                        </a:ln>
+                      </wps:spPr>
+                      <wps:style>
+                        <a:lnRef idx="1">
+                          <a:schemeClr val="accent2"/>
+                        </a:lnRef>
+                        <a:fillRef idx="0">
+                          <a:schemeClr val="accent2"/>
+                        </a:fillRef>
+                        <a:effectRef idx="0">
+                          <a:schemeClr val="accent2"/>
+                        </a:effectRef>
+                        <a:fontRef idx="minor">
+                          <a:schemeClr val="tx1"/>
+                        </a:fontRef>
+                      </wps:style>
+                      <wps:bodyPr/>
+                    </wps:wsp>
+                  </a:graphicData>
+                </a:graphic>
+                <wp14:sizeRelH relativeFrom="margin">
+                  <wp14:pctWidth>0</wp14:pctWidth>
+                </wp14:sizeRelH>
+                <wp14:sizeRelV relativeFrom="margin">
+                  <wp14:pctHeight>0</wp14:pctHeight>
+                </wp14:sizeRelV>
+              </wp:anchor>
+            </w:drawing>
+          </mc:Choice>
+          <mc:Fallback>
+            <w:pict>
+              <v:shapetype w14:anchorId="77C89B4A" id="_x0000_t32" coordsize="21600,21600" o:spt="32" o:oned="t" path="m,l21600,21600e" filled="f">
+                <v:path arrowok="t" fillok="f" o:connecttype="none"/>
+                <o:lock v:ext="edit" shapetype="t"/>
+              </v:shapetype>
+              <v:shape id="Straight Arrow Connector 2" o:spid="_x0000_s1026" type="#_x0000_t32" style="position:absolute;margin-left:65.55pt;margin-top:96.5pt;width:24.55pt;height:56.95pt;flip:x;z-index:251659264;visibility:visible;mso-wrap-style:square;mso-width-percent:0;mso-height-percent:0;mso-wrap-distance-left:9pt;mso-wrap-distance-top:0;mso-wrap-distance-right:9pt;mso-wrap-distance-bottom:0;mso-position-horizontal:absolute;mso-position-horizontal-relative:text;mso-position-vertical:absolute;mso-position-vertical-relative:text;mso-width-percent:0;mso-height-percent:0;mso-width-relative:margin;mso-height-relative:margin" o:gfxdata="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" strokecolor="red" strokeweight=".5pt">
+                <v:stroke endarrow="block" joinstyle="miter"/>
+              </v:shape>
+            </w:pict>
+          </mc:Fallback>
+        </mc:AlternateContent>
+      </w:r>
+      <w:r>
+        <w:rPr>
+          <w:rFonts w:ascii="Times New Roman" w:hAnsi="Times New Roman" w:cs="Times New Roman"/>
+          <w:noProof/>
+          <w:sz w:val="28"/>
+          <w:szCs w:val="28"/>
+          <w:lang w:val="en-GB"/>
+        </w:rPr>
+        <w:drawing>
+          <wp:inline distT="0" distB="0" distL="0" distR="0" wp14:anchorId="61ECA48A" wp14:editId="2FC7E082">
+            <wp:extent cx="4555490" cy="2194560"/>
+            <wp:effectExtent l="0" t="0" r="0" b="0"/>
+            <wp:docPr id="247746494" name="Picture 1"/>
+            <wp:cNvGraphicFramePr>
+              <a:graphicFrameLocks xmlns:a="http://schemas.openxmlformats.org/drawingml/2006/main" noChangeAspect="1"/>
+            </wp:cNvGraphicFramePr>
+            <a:graphic xmlns:a="http://schemas.openxmlformats.org/drawingml/2006/main">
+              <a:graphicData uri="http://schemas.openxmlformats.org/drawingml/2006/picture">
+                <pic:pic xmlns:pic="http://schemas.openxmlformats.org/drawingml/2006/picture">
+                  <pic:nvPicPr>
+                    <pic:cNvPr id="0" name="Picture 1"/>
+                    <pic:cNvPicPr>
+                      <a:picLocks noChangeAspect="1" noChangeArrowheads="1"/>
+                    </pic:cNvPicPr>
+                  </pic:nvPicPr>
+                  <pic:blipFill rotWithShape="1">
+                    <a:blip r:embed="rId7" cstate="print">
+                      <a:extLst>
+                        <a:ext uri="{28A0092B-C50C-407E-A947-70E740481C1C}">
+                          <a14:useLocalDpi xmlns:a14="http://schemas.microsoft.com/office/drawing/2010/main" val="0"/>
+                        </a:ext>
+                      </a:extLst>
+                    </a:blip>
+                    <a:srcRect t="9203" r="1129" b="6114"/>
+                    <a:stretch/>
+                  </pic:blipFill>
+                  <pic:spPr bwMode="auto">
+                    <a:xfrm>
+                      <a:off x="0" y="0"/>
+                      <a:ext cx="4564588" cy="2198943"/>
+                    </a:xfrm>
+                    <a:prstGeom prst="rect">
+                      <a:avLst/>
+                    </a:prstGeom>
+                    <a:noFill/>
+                    <a:ln>
+                      <a:noFill/>
+                    </a:ln>
+                    <a:extLst>
+                      <a:ext uri="{53640926-AAD7-44D8-BBD7-CCE9431645EC}">
+                        <a14:shadowObscured xmlns:a14="http://schemas.microsoft.com/office/drawing/2010/main"/>
+                      </a:ext>
+                    </a:extLst>
+                  </pic:spPr>
+                </pic:pic>
+              </a:graphicData>
+            </a:graphic>
+          </wp:inline>
+        </w:drawing>
+      </w:r>
+    </w:p>
+    <w:p>
+      <w:pPr>
+        <w:pStyle w:val="ListParagraph"/>
+        <w:spacing w:line="360" w:lineRule="auto"/>
+        <w:ind w:firstLine="720"/>
+        <w:rPr>
+          <w:rFonts w:ascii="Times New Roman" w:hAnsi="Times New Roman" w:cs="Times New Roman"/>
+          <w:sz w:val="24"/>
+          <w:szCs w:val="24"/>
+          <w:lang w:val="en-GB"/>
+        </w:rPr>
+      </w:pPr>
+      <w:r>
+        <w:rPr>
+          <w:rFonts w:ascii="Times New Roman" w:hAnsi="Times New Roman" w:cs="Times New Roman"/>
+          <w:sz w:val="24"/>
+          <w:szCs w:val="24"/>
+          <w:lang w:val="en-GB"/>
+        </w:rPr>
+        <w:t xml:space="preserve">Jika sudah melakukan hal yang diinginkan dan ingin keluar dari dailydone, maka pengguna dapat </w:t>
+      </w:r>
+      <w:r>
+        <w:rPr>
+          <w:rFonts w:ascii="Times New Roman" w:hAnsi="Times New Roman" w:cs="Times New Roman"/>
+          <w:sz w:val="24"/>
+          <w:szCs w:val="24"/>
+          <w:lang w:val="en-GB"/>
+        </w:rPr>
+        <w:t>mengklik</w:t>
+      </w:r>
+      <w:r>
+        <w:rPr>
+          <w:rFonts w:ascii="Times New Roman" w:hAnsi="Times New Roman" w:cs="Times New Roman"/>
+          <w:sz w:val="24"/>
+          <w:szCs w:val="24"/>
+          <w:lang w:val="en-GB"/>
+        </w:rPr>
+        <w:t xml:space="preserve"> </w:t>
+      </w:r>
+      <w:r>
+        <w:rPr>
+          <w:rFonts w:ascii="Times New Roman" w:hAnsi="Times New Roman" w:cs="Times New Roman"/>
+          <w:i/>
+          <w:iCs/>
+          <w:sz w:val="24"/>
+          <w:szCs w:val="24"/>
+          <w:lang w:val="en-GB"/>
+        </w:rPr>
+        <w:t>button logout</w:t>
+      </w:r>
+      <w:r>
+        <w:rPr>
+          <w:rFonts w:ascii="Times New Roman" w:hAnsi="Times New Roman" w:cs="Times New Roman"/>
+          <w:sz w:val="24"/>
+          <w:szCs w:val="24"/>
+          <w:lang w:val="en-GB"/>
+        </w:rPr>
+        <w:t xml:space="preserve"> yang ada di sidebar sebelah kiri bawah.</w:t>
+      </w:r>
+    </w:p>
+    <w:p>
+      <w:pPr>
+        <w:pStyle w:val="ListParagraph"/>
+        <w:numPr>
+          <w:ilvl w:val="0"/>
+          <w:numId w:val="3"/>
+        </w:numPr>
+        <w:spacing w:line="360" w:lineRule="auto"/>
+        <w:rPr>
+          <w:rFonts w:ascii="Times New Roman" w:hAnsi="Times New Roman" w:cs="Times New Roman"/>
+          <w:sz w:val="24"/>
+          <w:szCs w:val="24"/>
+          <w:lang w:val="en-GB"/>
+        </w:rPr>
+      </w:pPr>
+      <w:r>
+        <w:rPr>
+          <w:rFonts w:ascii="Times New Roman" w:hAnsi="Times New Roman" w:cs="Times New Roman"/>
+          <w:sz w:val="24"/>
+          <w:szCs w:val="24"/>
+          <w:lang w:val="en-GB"/>
+        </w:rPr>
+        <w:t>Create Project</w:t>
+      </w:r>
+    </w:p>
+    <w:p>
+      <w:pPr>
+        <w:pStyle w:val="ListParagraph"/>
+        <w:spacing w:line="360" w:lineRule="auto"/>
+        <w:rPr>
+          <w:rFonts w:ascii="Times New Roman" w:hAnsi="Times New Roman" w:cs="Times New Roman"/>
+          <w:sz w:val="24"/>
+          <w:szCs w:val="24"/>
+          <w:lang w:val="en-GB"/>
+        </w:rPr>
+      </w:pPr>
+      <w:r>
+        <w:rPr>
+          <w:rFonts w:ascii="Times New Roman" w:hAnsi="Times New Roman" w:cs="Times New Roman"/>
+          <w:noProof/>
+          <w:color w:val="FF0000"/>
+          <w:sz w:val="28"/>
+          <w:szCs w:val="28"/>
+          <w:lang w:val="en-GB"/>
+        </w:rPr>
+        <mc:AlternateContent>
+          <mc:Choice Requires="wps">
+            <w:drawing>
+              <wp:anchor distT="0" distB="0" distL="114300" distR="114300" simplePos="0" relativeHeight="251661312" behindDoc="0" locked="0" layoutInCell="1" allowOverlap="1" wp14:anchorId="35CE2DFE" wp14:editId="54A2ABB7">
+                <wp:simplePos x="0" y="0"/>
+                <wp:positionH relativeFrom="column">
+                  <wp:posOffset>4209993</wp:posOffset>
+                </wp:positionH>
+                <wp:positionV relativeFrom="paragraph">
+                  <wp:posOffset>449560</wp:posOffset>
+                </wp:positionV>
+                <wp:extent cx="558326" cy="481937"/>
+                <wp:effectExtent l="0" t="38100" r="51435" b="33020"/>
+                <wp:wrapNone/>
+                <wp:docPr id="1868642492" name="Straight Arrow Connector 2"/>
+                <wp:cNvGraphicFramePr/>
+                <a:graphic xmlns:a="http://schemas.openxmlformats.org/drawingml/2006/main">
+                  <a:graphicData uri="http://schemas.microsoft.com/office/word/2010/wordprocessingShape">
+                    <wps:wsp>
+                      <wps:cNvCnPr/>
+                      <wps:spPr>
+                        <a:xfrm flipV="1">
+                          <a:off x="0" y="0"/>
+                          <a:ext cx="558326" cy="481937"/>
+                        </a:xfrm>
+                        <a:prstGeom prst="straightConnector1">
+                          <a:avLst/>
+                        </a:prstGeom>
+                        <a:ln>
+                          <a:tailEnd type="triangle"/>
+                        </a:ln>
+                      </wps:spPr>
+                      <wps:style>
+                        <a:lnRef idx="1">
+                          <a:schemeClr val="dk1"/>
+                        </a:lnRef>
+                        <a:fillRef idx="0">
+                          <a:schemeClr val="dk1"/>
+                        </a:fillRef>
+                        <a:effectRef idx="0">
+                          <a:schemeClr val="dk1"/>
+                        </a:effectRef>
+                        <a:fontRef idx="minor">
+                          <a:schemeClr val="tx1"/>
+                        </a:fontRef>
+                      </wps:style>
+                      <wps:bodyPr/>
+                    </wps:wsp>
+                  </a:graphicData>
+                </a:graphic>
+                <wp14:sizeRelH relativeFrom="margin">
+                  <wp14:pctWidth>0</wp14:pctWidth>
+                </wp14:sizeRelH>
+                <wp14:sizeRelV relativeFrom="margin">
+                  <wp14:pctHeight>0</wp14:pctHeight>
+                </wp14:sizeRelV>
+              </wp:anchor>
+            </w:drawing>
+          </mc:Choice>
+          <mc:Fallback>
+            <w:pict>
+              <v:shape w14:anchorId="026C21FC" id="Straight Arrow Connector 2" o:spid="_x0000_s1026" type="#_x0000_t32" style="position:absolute;margin-left:331.5pt;margin-top:35.4pt;width:43.95pt;height:37.95pt;flip:y;z-index:251661312;visibility:visible;mso-wrap-style:square;mso-width-percent:0;mso-height-percent:0;mso-wrap-distance-left:9pt;mso-wrap-distance-top:0;mso-wrap-distance-right:9pt;mso-wrap-distance-bottom:0;mso-position-horizontal:absolute;mso-position-horizontal-relative:text;mso-position-vertical:absolute;mso-position-vertical-relative:text;mso-width-percent:0;mso-height-percent:0;mso-width-relative:margin;mso-height-relative:margin" o:gfxdata="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" strokecolor="black [3200]" strokeweight=".5pt">
+                <v:stroke endarrow="block" joinstyle="miter"/>
+              </v:shape>
+            </w:pict>
+          </mc:Fallback>
+        </mc:AlternateContent>
+      </w:r>
+      <w:r>
+        <w:rPr>
+          <w:rFonts w:ascii="Times New Roman" w:hAnsi="Times New Roman" w:cs="Times New Roman"/>
+          <w:noProof/>
+          <w:sz w:val="24"/>
+          <w:szCs w:val="24"/>
+          <w:lang w:val="en-GB"/>
+        </w:rPr>
+        <w:drawing>
+          <wp:inline distT="0" distB="0" distL="0" distR="0" wp14:anchorId="589CA8C9" wp14:editId="50276172">
+            <wp:extent cx="4597541" cy="2210937"/>
+            <wp:effectExtent l="0" t="0" r="0" b="0"/>
+            <wp:docPr id="2113197040" name="Picture 4"/>
+            <wp:cNvGraphicFramePr>
+              <a:graphicFrameLocks xmlns:a="http://schemas.openxmlformats.org/drawingml/2006/main" noChangeAspect="1"/>
+            </wp:cNvGraphicFramePr>
+            <a:graphic xmlns:a="http://schemas.openxmlformats.org/drawingml/2006/main">
+              <a:graphicData uri="http://schemas.openxmlformats.org/drawingml/2006/picture">
+                <pic:pic xmlns:pic="http://schemas.openxmlformats.org/drawingml/2006/picture">
+                  <pic:nvPicPr>
+                    <pic:cNvPr id="0" name="Picture 3"/>
+                    <pic:cNvPicPr>
+                      <a:picLocks noChangeAspect="1" noChangeArrowheads="1"/>
+                    </pic:cNvPicPr>
+                  </pic:nvPicPr>
+                  <pic:blipFill rotWithShape="1">
+                    <a:blip r:embed="rId8" cstate="print">
+                      <a:extLst>
+                        <a:ext uri="{28A0092B-C50C-407E-A947-70E740481C1C}">
+                          <a14:useLocalDpi xmlns:a14="http://schemas.microsoft.com/office/drawing/2010/main" val="0"/>
+                        </a:ext>
+                      </a:extLst>
+                    </a:blip>
+                    <a:srcRect t="8707" b="5777"/>
+                    <a:stretch/>
+                  </pic:blipFill>
+                  <pic:spPr bwMode="auto">
+                    <a:xfrm>
+                      <a:off x="0" y="0"/>
+                      <a:ext cx="4610909" cy="2217366"/>
+                    </a:xfrm>
+                    <a:prstGeom prst="rect">
+                      <a:avLst/>
+                    </a:prstGeom>
+                    <a:noFill/>
+                    <a:ln>
+                      <a:noFill/>
+                    </a:ln>
+                    <a:extLst>
+                      <a:ext uri="{53640926-AAD7-44D8-BBD7-CCE9431645EC}">
+                        <a14:shadowObscured xmlns:a14="http://schemas.microsoft.com/office/drawing/2010/main"/>
+                      </a:ext>
+                    </a:extLst>
+                  </pic:spPr>
+                </pic:pic>
+              </a:graphicData>
+            </a:graphic>
+          </wp:inline>
+        </w:drawing>
+      </w:r>
+    </w:p>
+    <w:p>
+      <w:pPr>
+        <w:pStyle w:val="ListParagraph"/>
+        <w:spacing w:line="360" w:lineRule="auto"/>
+        <w:rPr>
+          <w:rFonts w:ascii="Times New Roman" w:hAnsi="Times New Roman" w:cs="Times New Roman"/>
+          <w:sz w:val="24"/>
+          <w:szCs w:val="24"/>
+          <w:lang w:val="en-GB"/>
+        </w:rPr>
+      </w:pPr>
+      <w:r>
+        <w:rPr>
+          <w:rFonts w:ascii="Times New Roman" w:hAnsi="Times New Roman" w:cs="Times New Roman"/>
+          <w:sz w:val="24"/>
+          <w:szCs w:val="24"/>
+          <w:lang w:val="en-GB"/>
+        </w:rPr>
+        <w:t>Pengguna yang sudah sign in atau sign up dapat membuat project pada menu projects di sidebar, lalu klik button + Add Project pada halaman projects.</w:t>
+      </w:r>
+    </w:p>
+    <w:p>
+      <w:pPr>
+        <w:pStyle w:val="ListParagraph"/>
+        <w:spacing w:line="360" w:lineRule="auto"/>
+        <w:rPr>
+          <w:rFonts w:ascii="Times New Roman" w:hAnsi="Times New Roman" w:cs="Times New Roman"/>
+          <w:sz w:val="24"/>
+          <w:szCs w:val="24"/>
+          <w:lang w:val="en-GB"/>
+        </w:rPr>
+      </w:pPr>
+      <w:r>
+        <w:rPr>
+          <w:rFonts w:ascii="Times New Roman" w:hAnsi="Times New Roman" w:cs="Times New Roman"/>
+          <w:noProof/>
+          <w:sz w:val="24"/>
+          <w:szCs w:val="24"/>
+          <w:lang w:val="en-GB"/>
+        </w:rPr>
+        <w:lastRenderedPageBreak/>
+        <w:drawing>
+          <wp:inline distT="0" distB="0" distL="0" distR="0" wp14:anchorId="78649CD2" wp14:editId="31BBCEDB">
+            <wp:extent cx="4554368" cy="2178657"/>
+            <wp:effectExtent l="0" t="0" r="0" b="0"/>
+            <wp:docPr id="1539718686" name="Picture 3"/>
+            <wp:cNvGraphicFramePr>
+              <a:graphicFrameLocks xmlns:a="http://schemas.openxmlformats.org/drawingml/2006/main" noChangeAspect="1"/>
+            </wp:cNvGraphicFramePr>
+            <a:graphic xmlns:a="http://schemas.openxmlformats.org/drawingml/2006/main">
+              <a:graphicData uri="http://schemas.openxmlformats.org/drawingml/2006/picture">
+                <pic:pic xmlns:pic="http://schemas.openxmlformats.org/drawingml/2006/picture">
+                  <pic:nvPicPr>
+                    <pic:cNvPr id="0" name="Picture 2"/>
+                    <pic:cNvPicPr>
+                      <a:picLocks noChangeAspect="1" noChangeArrowheads="1"/>
+                    </pic:cNvPicPr>
+                  </pic:nvPicPr>
+                  <pic:blipFill rotWithShape="1">
+                    <a:blip r:embed="rId9" cstate="print">
+                      <a:extLst>
+                        <a:ext uri="{28A0092B-C50C-407E-A947-70E740481C1C}">
+                          <a14:useLocalDpi xmlns:a14="http://schemas.microsoft.com/office/drawing/2010/main" val="0"/>
+                        </a:ext>
+                      </a:extLst>
+                    </a:blip>
+                    <a:srcRect t="9000" b="5950"/>
+                    <a:stretch/>
+                  </pic:blipFill>
+                  <pic:spPr bwMode="auto">
+                    <a:xfrm>
+                      <a:off x="0" y="0"/>
+                      <a:ext cx="4561425" cy="2182033"/>
+                    </a:xfrm>
+                    <a:prstGeom prst="rect">
+                      <a:avLst/>
+                    </a:prstGeom>
+                    <a:noFill/>
+                    <a:ln>
+                      <a:noFill/>
+                    </a:ln>
+                    <a:extLst>
+                      <a:ext uri="{53640926-AAD7-44D8-BBD7-CCE9431645EC}">
+                        <a14:shadowObscured xmlns:a14="http://schemas.microsoft.com/office/drawing/2010/main"/>
+                      </a:ext>
+                    </a:extLst>
+                  </pic:spPr>
+                </pic:pic>
+              </a:graphicData>
+            </a:graphic>
+          </wp:inline>
+        </w:drawing>
+      </w:r>
+    </w:p>
+    <w:p>
+      <w:pPr>
+        <w:pStyle w:val="ListParagraph"/>
+        <w:spacing w:line="360" w:lineRule="auto"/>
+        <w:ind w:firstLine="720"/>
+        <w:rPr>
+          <w:rFonts w:ascii="Times New Roman" w:hAnsi="Times New Roman" w:cs="Times New Roman"/>
+          <w:sz w:val="24"/>
+          <w:szCs w:val="24"/>
+          <w:lang w:val="en-GB"/>
+        </w:rPr>
+      </w:pPr>
+      <w:r>
+        <w:rPr>
+          <w:rFonts w:ascii="Times New Roman" w:hAnsi="Times New Roman" w:cs="Times New Roman"/>
+          <w:sz w:val="24"/>
+          <w:szCs w:val="24"/>
+          <w:lang w:val="en-GB"/>
+        </w:rPr>
+        <w:t>Ketika sudah klik button + Add Project maka akan muncul</w:t>
+      </w:r>
+      <w:r>
+        <w:rPr>
+          <w:rFonts w:ascii="Times New Roman" w:hAnsi="Times New Roman" w:cs="Times New Roman"/>
+          <w:sz w:val="24"/>
+          <w:szCs w:val="24"/>
+          <w:lang w:val="en-GB"/>
+        </w:rPr>
+        <w:t xml:space="preserve"> popup</w:t>
+      </w:r>
+      <w:r>
+        <w:rPr>
+          <w:rFonts w:ascii="Times New Roman" w:hAnsi="Times New Roman" w:cs="Times New Roman"/>
+          <w:sz w:val="24"/>
+          <w:szCs w:val="24"/>
+          <w:lang w:val="en-GB"/>
+        </w:rPr>
+        <w:t xml:space="preserve"> modal dengan form, p</w:t>
+      </w:r>
+      <w:r>
+        <w:rPr>
+          <w:rFonts w:ascii="Times New Roman" w:hAnsi="Times New Roman" w:cs="Times New Roman"/>
+          <w:sz w:val="24"/>
+          <w:szCs w:val="24"/>
+          <w:lang w:val="en-GB"/>
+        </w:rPr>
+        <w:t>engguna diharapkan mengisi nama project, deskripsi project, serta start project dan end project untuk deadline pada form yang tersedia di modal.</w:t>
+      </w:r>
+    </w:p>
+    <w:p>
+      <w:pPr>
+        <w:pStyle w:val="ListParagraph"/>
+        <w:numPr>
+          <w:ilvl w:val="0"/>
+          <w:numId w:val="3"/>
+        </w:numPr>
+        <w:spacing w:line="360" w:lineRule="auto"/>
+        <w:rPr>
+          <w:rFonts w:ascii="Times New Roman" w:hAnsi="Times New Roman" w:cs="Times New Roman"/>
+          <w:sz w:val="24"/>
+          <w:szCs w:val="24"/>
+          <w:lang w:val="en-GB"/>
+        </w:rPr>
+      </w:pPr>
+      <w:r>
+        <w:rPr>
+          <w:rFonts w:ascii="Times New Roman" w:hAnsi="Times New Roman" w:cs="Times New Roman"/>
+          <w:sz w:val="24"/>
+          <w:szCs w:val="24"/>
+          <w:lang w:val="en-GB"/>
+        </w:rPr>
+        <w:t>Create Task Project</w:t>
       </w:r>
     </w:p>
     <w:p>

</xml_diff>